<commit_message>
Actualizado el informe con información de android
</commit_message>
<xml_diff>
--- a/Informe-Final/Informe Final.docx
+++ b/Informe-Final/Informe Final.docx
@@ -868,6 +868,7 @@
           <w:docPartUnique/>
         </w:docPartObj>
       </w:sdtPr>
+      <w:sdtEndPr/>
       <w:sdtContent>
         <w:p>
           <w:pPr>
@@ -4256,6 +4257,7 @@
     <w:p>
       <w:pPr>
         <w:pStyle w:val="Heading2"/>
+        <w:jc w:val="both"/>
       </w:pPr>
       <w:bookmarkStart w:id="4" w:name="_Toc13523794"/>
       <w:r>
@@ -4263,10 +4265,15 @@
       </w:r>
       <w:bookmarkEnd w:id="4"/>
     </w:p>
-    <w:p/>
+    <w:p>
+      <w:pPr>
+        <w:jc w:val="both"/>
+      </w:pPr>
+    </w:p>
     <w:p>
       <w:pPr>
         <w:ind w:left="1416" w:hanging="1416"/>
+        <w:jc w:val="both"/>
       </w:pPr>
       <w:r>
         <w:t>Para el funcionamiento del cesto, se empleó un sistema embebido Arduino.</w:t>
@@ -4275,6 +4282,7 @@
     <w:p>
       <w:pPr>
         <w:pStyle w:val="NoSpacing"/>
+        <w:jc w:val="both"/>
       </w:pPr>
       <w:r>
         <w:t>Cuando se detecta la presencia de una persona, la tapa se levantara automáticamente para permitir el ingreso de la basura que arrojara. La tapa permanece en este estado por un breve período de tiempo. Esto se logra mediante un sensor infrarrojo pasivo (PIR).</w:t>
@@ -4283,6 +4291,7 @@
     <w:p>
       <w:pPr>
         <w:pStyle w:val="NoSpacing"/>
+        <w:jc w:val="both"/>
       </w:pPr>
       <w:r>
         <w:t>En el interior del  cesto, se utilizaron un sensor Ultrasónico para medir el volumen de la basura contenida, un Micro Servo Motor para el movimiento de la tapa; un sensor de humedad y temperatura que estará constantemente monitoreando los niveles de humedad y temperatura del contenido.</w:t>
@@ -4291,6 +4300,7 @@
     <w:p>
       <w:pPr>
         <w:pStyle w:val="NoSpacing"/>
+        <w:jc w:val="both"/>
       </w:pPr>
       <w:r>
         <w:t xml:space="preserve">Cuando la distancia medida por el sensor Ultrasónico se reduzca a cierto valor establecido con anterioridad o cuando los niveles de humedad y temperatura alcancen niveles </w:t>
@@ -4311,6 +4321,7 @@
     <w:p>
       <w:pPr>
         <w:pStyle w:val="NoSpacing"/>
+        <w:jc w:val="both"/>
       </w:pPr>
       <w:r>
         <w:t>Para la comunicación con la aplicación Mobile se utilizó un sensor Bluetooth para el intercambio de datos.</w:t>
@@ -4319,17 +4330,146 @@
     <w:p>
       <w:pPr>
         <w:pStyle w:val="NoSpacing"/>
+        <w:jc w:val="both"/>
       </w:pPr>
     </w:p>
     <w:p>
       <w:pPr>
         <w:pStyle w:val="Heading2"/>
+        <w:jc w:val="both"/>
       </w:pPr>
       <w:bookmarkStart w:id="5" w:name="_Toc13523795"/>
       <w:r>
         <w:t>Aplicación Android</w:t>
       </w:r>
       <w:bookmarkEnd w:id="5"/>
+    </w:p>
+    <w:p>
+      <w:pPr>
+        <w:jc w:val="both"/>
+      </w:pPr>
+      <w:r>
+        <w:t xml:space="preserve">La aplicación </w:t>
+      </w:r>
+      <w:proofErr w:type="spellStart"/>
+      <w:r>
+        <w:t>mobile</w:t>
+      </w:r>
+      <w:proofErr w:type="spellEnd"/>
+      <w:r>
+        <w:t xml:space="preserve"> para Android es el sistema que provee la comunicación del smartphone con el cesto, la que se establece mediante el uso del Bluetooth. La aplicación tiene una interfaz sencilla con el objetivo de que sea fácil de usar para el usuario. Da la bienvenida, muestra los dispositivos emparejados al smartphone, y luego muestra un menú indicando todas las acciones que podemos hacer mediante el uso de la aplicación</w:t>
+      </w:r>
+      <w:r>
+        <w:t>:</w:t>
+      </w:r>
+    </w:p>
+    <w:p>
+      <w:pPr>
+        <w:pStyle w:val="ListParagraph"/>
+        <w:numPr>
+          <w:ilvl w:val="0"/>
+          <w:numId w:val="10"/>
+        </w:numPr>
+        <w:jc w:val="both"/>
+      </w:pPr>
+      <w:r>
+        <w:t>Obtener peso actual</w:t>
+      </w:r>
+    </w:p>
+    <w:p>
+      <w:pPr>
+        <w:pStyle w:val="ListParagraph"/>
+        <w:numPr>
+          <w:ilvl w:val="0"/>
+          <w:numId w:val="10"/>
+        </w:numPr>
+        <w:jc w:val="both"/>
+      </w:pPr>
+      <w:r>
+        <w:t>Configurar peso máximo</w:t>
+      </w:r>
+    </w:p>
+    <w:p>
+      <w:pPr>
+        <w:pStyle w:val="ListParagraph"/>
+        <w:numPr>
+          <w:ilvl w:val="0"/>
+          <w:numId w:val="10"/>
+        </w:numPr>
+        <w:jc w:val="both"/>
+      </w:pPr>
+      <w:r>
+        <w:t>Activar modo juego</w:t>
+      </w:r>
+    </w:p>
+    <w:p>
+      <w:pPr>
+        <w:pStyle w:val="ListParagraph"/>
+        <w:numPr>
+          <w:ilvl w:val="0"/>
+          <w:numId w:val="10"/>
+        </w:numPr>
+        <w:jc w:val="both"/>
+      </w:pPr>
+      <w:r>
+        <w:t>Cerrar la bolsa</w:t>
+      </w:r>
+    </w:p>
+    <w:p>
+      <w:pPr>
+        <w:pStyle w:val="ListParagraph"/>
+        <w:numPr>
+          <w:ilvl w:val="0"/>
+          <w:numId w:val="10"/>
+        </w:numPr>
+        <w:jc w:val="both"/>
+      </w:pPr>
+      <w:proofErr w:type="gramStart"/>
+      <w:r>
+        <w:t>Indicar</w:t>
+      </w:r>
+      <w:proofErr w:type="gramEnd"/>
+      <w:r>
+        <w:t xml:space="preserve"> que realicé el cambio de la bolsa</w:t>
+      </w:r>
+    </w:p>
+    <w:p>
+      <w:pPr>
+        <w:pStyle w:val="ListParagraph"/>
+        <w:numPr>
+          <w:ilvl w:val="0"/>
+          <w:numId w:val="10"/>
+        </w:numPr>
+        <w:jc w:val="both"/>
+      </w:pPr>
+      <w:r>
+        <w:t>Ver información sobre el estado de los residuos en el cesto</w:t>
+      </w:r>
+    </w:p>
+    <w:p>
+      <w:pPr>
+        <w:jc w:val="both"/>
+      </w:pPr>
+      <w:r>
+        <w:t xml:space="preserve">Hace uso de tres sensores del </w:t>
+      </w:r>
+      <w:proofErr w:type="spellStart"/>
+      <w:r>
+        <w:t>framework</w:t>
+      </w:r>
+      <w:proofErr w:type="spellEnd"/>
+      <w:r>
+        <w:t xml:space="preserve"> de Android: sensor de proximidad, acelerómetro y sensor de luz ambie</w:t>
+      </w:r>
+      <w:r>
+        <w:t>n</w:t>
+      </w:r>
+      <w:r>
+        <w:t xml:space="preserve">te. </w:t>
+      </w:r>
+      <w:r>
+        <w:t>Es necesario activar estos sensores como es indicado por la aplicación para el envío de ciertas señales al embebido.</w:t>
+      </w:r>
     </w:p>
     <w:p>
       <w:pPr>
@@ -4376,6 +4516,7 @@
     <w:p>
       <w:pPr>
         <w:pStyle w:val="Heading3"/>
+        <w:jc w:val="both"/>
       </w:pPr>
       <w:bookmarkStart w:id="8" w:name="_Toc13523798"/>
       <w:r>
@@ -4405,6 +4546,7 @@
           <w:ilvl w:val="0"/>
           <w:numId w:val="3"/>
         </w:numPr>
+        <w:jc w:val="both"/>
       </w:pPr>
       <w:r>
         <w:t>Fritzing (para el diseño de los diagramas esquemáticos de los circuitos electrónicos</w:t>
@@ -4421,6 +4563,7 @@
     <w:p>
       <w:pPr>
         <w:pStyle w:val="Heading3"/>
+        <w:jc w:val="both"/>
       </w:pPr>
       <w:bookmarkStart w:id="9" w:name="_Toc13523799"/>
       <w:r>
@@ -4435,6 +4578,7 @@
           <w:ilvl w:val="0"/>
           <w:numId w:val="5"/>
         </w:numPr>
+        <w:jc w:val="both"/>
       </w:pPr>
       <w:r>
         <w:t xml:space="preserve">IDE Android Studio 3.2.1 (para el desarrollo de la aplicación </w:t>
@@ -4449,6 +4593,7 @@
     <w:p>
       <w:pPr>
         <w:pStyle w:val="Heading2"/>
+        <w:jc w:val="both"/>
       </w:pPr>
       <w:bookmarkStart w:id="10" w:name="_Toc13523800"/>
       <w:r>
@@ -4459,6 +4604,7 @@
     <w:p>
       <w:pPr>
         <w:pStyle w:val="Heading3"/>
+        <w:jc w:val="both"/>
       </w:pPr>
       <w:bookmarkStart w:id="11" w:name="_Toc13523801"/>
       <w:r>
@@ -4805,12 +4951,65 @@
     <w:p>
       <w:pPr>
         <w:pStyle w:val="Heading3"/>
+        <w:jc w:val="both"/>
       </w:pPr>
       <w:bookmarkStart w:id="12" w:name="_Toc13523802"/>
       <w:r>
         <w:t>Aplicación Android</w:t>
       </w:r>
       <w:bookmarkEnd w:id="12"/>
+    </w:p>
+    <w:p>
+      <w:pPr>
+        <w:pStyle w:val="ListParagraph"/>
+        <w:numPr>
+          <w:ilvl w:val="0"/>
+          <w:numId w:val="11"/>
+        </w:numPr>
+        <w:jc w:val="both"/>
+      </w:pPr>
+      <w:r>
+        <w:t>Smartphone con sistema operativo Android</w:t>
+      </w:r>
+    </w:p>
+    <w:p>
+      <w:pPr>
+        <w:pStyle w:val="ListParagraph"/>
+        <w:numPr>
+          <w:ilvl w:val="0"/>
+          <w:numId w:val="11"/>
+        </w:numPr>
+        <w:jc w:val="both"/>
+      </w:pPr>
+      <w:r>
+        <w:t>Sensor de proximidad</w:t>
+      </w:r>
+    </w:p>
+    <w:p>
+      <w:pPr>
+        <w:pStyle w:val="ListParagraph"/>
+        <w:numPr>
+          <w:ilvl w:val="0"/>
+          <w:numId w:val="11"/>
+        </w:numPr>
+        <w:jc w:val="both"/>
+      </w:pPr>
+      <w:r>
+        <w:t>Acelerómetro</w:t>
+      </w:r>
+    </w:p>
+    <w:p>
+      <w:pPr>
+        <w:pStyle w:val="ListParagraph"/>
+        <w:numPr>
+          <w:ilvl w:val="0"/>
+          <w:numId w:val="11"/>
+        </w:numPr>
+        <w:jc w:val="both"/>
+      </w:pPr>
+      <w:r>
+        <w:t>Sensor de luz ambiente</w:t>
+      </w:r>
     </w:p>
     <w:p>
       <w:pPr>
@@ -5199,9 +5398,12 @@
       </w:pPr>
       <w:bookmarkStart w:id="15" w:name="_Toc13523805"/>
       <w:r>
-        <w:t>Sistema embebido Arduino</w:t>
+        <w:t xml:space="preserve">Sistema embebido </w:t>
       </w:r>
       <w:bookmarkEnd w:id="15"/>
+      <w:r>
+        <w:t>y Android</w:t>
+      </w:r>
     </w:p>
     <w:p>
       <w:pPr>
@@ -5221,6 +5423,7 @@
         <w:adjustRightInd w:val="0"/>
         <w:spacing w:line="240" w:lineRule="auto"/>
         <w:contextualSpacing w:val="0"/>
+        <w:jc w:val="both"/>
         <w:rPr>
           <w:rFonts w:eastAsiaTheme="minorHAnsi"/>
           <w:color w:val="000000"/>
@@ -5243,6 +5446,7 @@
         <w:adjustRightInd w:val="0"/>
         <w:spacing w:line="240" w:lineRule="auto"/>
         <w:contextualSpacing w:val="0"/>
+        <w:jc w:val="both"/>
         <w:rPr>
           <w:rFonts w:eastAsiaTheme="minorHAnsi"/>
           <w:color w:val="000000"/>
@@ -5265,6 +5469,7 @@
         <w:adjustRightInd w:val="0"/>
         <w:spacing w:line="240" w:lineRule="auto"/>
         <w:contextualSpacing w:val="0"/>
+        <w:jc w:val="both"/>
         <w:rPr>
           <w:rFonts w:eastAsiaTheme="minorHAnsi"/>
           <w:color w:val="000000"/>
@@ -5304,6 +5509,7 @@
         <w:adjustRightInd w:val="0"/>
         <w:spacing w:line="240" w:lineRule="auto"/>
         <w:contextualSpacing w:val="0"/>
+        <w:jc w:val="both"/>
         <w:rPr>
           <w:rFonts w:eastAsiaTheme="minorHAnsi"/>
           <w:color w:val="000000"/>
@@ -5343,6 +5549,7 @@
         <w:adjustRightInd w:val="0"/>
         <w:spacing w:line="240" w:lineRule="auto"/>
         <w:contextualSpacing w:val="0"/>
+        <w:jc w:val="both"/>
         <w:rPr>
           <w:rFonts w:eastAsiaTheme="minorHAnsi"/>
           <w:color w:val="000000"/>
@@ -5382,6 +5589,7 @@
         <w:adjustRightInd w:val="0"/>
         <w:spacing w:line="240" w:lineRule="auto"/>
         <w:contextualSpacing w:val="0"/>
+        <w:jc w:val="both"/>
         <w:rPr>
           <w:rFonts w:eastAsiaTheme="minorHAnsi"/>
           <w:color w:val="000000"/>
@@ -5421,6 +5629,7 @@
         <w:adjustRightInd w:val="0"/>
         <w:spacing w:line="240" w:lineRule="auto"/>
         <w:contextualSpacing w:val="0"/>
+        <w:jc w:val="both"/>
         <w:rPr>
           <w:rFonts w:eastAsiaTheme="minorHAnsi"/>
           <w:color w:val="000000"/>
@@ -5455,6 +5664,226 @@
     </w:p>
     <w:p>
       <w:pPr>
+        <w:autoSpaceDE w:val="0"/>
+        <w:autoSpaceDN w:val="0"/>
+        <w:adjustRightInd w:val="0"/>
+        <w:spacing w:line="240" w:lineRule="auto"/>
+        <w:contextualSpacing w:val="0"/>
+        <w:rPr>
+          <w:rFonts w:eastAsiaTheme="minorHAnsi"/>
+          <w:color w:val="000000"/>
+          <w:lang w:val="es-AR" w:eastAsia="en-US"/>
+        </w:rPr>
+      </w:pPr>
+    </w:p>
+    <w:p>
+      <w:pPr>
+        <w:autoSpaceDE w:val="0"/>
+        <w:autoSpaceDN w:val="0"/>
+        <w:adjustRightInd w:val="0"/>
+        <w:spacing w:line="240" w:lineRule="auto"/>
+        <w:contextualSpacing w:val="0"/>
+        <w:rPr>
+          <w:rFonts w:eastAsiaTheme="minorHAnsi"/>
+          <w:color w:val="000000"/>
+          <w:lang w:val="es-AR" w:eastAsia="en-US"/>
+        </w:rPr>
+      </w:pPr>
+      <w:r>
+        <w:rPr>
+          <w:rFonts w:eastAsiaTheme="minorHAnsi"/>
+          <w:color w:val="000000"/>
+          <w:lang w:val="es-AR" w:eastAsia="en-US"/>
+        </w:rPr>
+        <w:t>Desde el lado de la aplicación Android, se realizan tanto recepciones de datos desde el módulo bluetooth como el envío.</w:t>
+      </w:r>
+    </w:p>
+    <w:p>
+      <w:pPr>
+        <w:pStyle w:val="ListParagraph"/>
+        <w:numPr>
+          <w:ilvl w:val="0"/>
+          <w:numId w:val="10"/>
+        </w:numPr>
+        <w:autoSpaceDE w:val="0"/>
+        <w:autoSpaceDN w:val="0"/>
+        <w:adjustRightInd w:val="0"/>
+        <w:spacing w:line="240" w:lineRule="auto"/>
+        <w:contextualSpacing w:val="0"/>
+        <w:rPr>
+          <w:rFonts w:eastAsiaTheme="minorHAnsi"/>
+          <w:color w:val="000000"/>
+          <w:lang w:val="es-AR" w:eastAsia="en-US"/>
+        </w:rPr>
+      </w:pPr>
+      <w:r>
+        <w:rPr>
+          <w:rFonts w:eastAsiaTheme="minorHAnsi"/>
+          <w:color w:val="000000"/>
+          <w:lang w:val="es-AR" w:eastAsia="en-US"/>
+        </w:rPr>
+        <w:t>Obtención del peso actual del cesto: se envía una señal para pedirle al embebido que envíe su peso y se realiza la lectura del valor enviado desde el embebido al Android, mostrándolo posteriormente.</w:t>
+      </w:r>
+    </w:p>
+    <w:p>
+      <w:pPr>
+        <w:pStyle w:val="ListParagraph"/>
+        <w:numPr>
+          <w:ilvl w:val="0"/>
+          <w:numId w:val="10"/>
+        </w:numPr>
+        <w:autoSpaceDE w:val="0"/>
+        <w:autoSpaceDN w:val="0"/>
+        <w:adjustRightInd w:val="0"/>
+        <w:spacing w:line="240" w:lineRule="auto"/>
+        <w:contextualSpacing w:val="0"/>
+        <w:rPr>
+          <w:rFonts w:eastAsiaTheme="minorHAnsi"/>
+          <w:color w:val="000000"/>
+          <w:lang w:val="es-AR" w:eastAsia="en-US"/>
+        </w:rPr>
+      </w:pPr>
+      <w:r>
+        <w:rPr>
+          <w:rFonts w:eastAsiaTheme="minorHAnsi"/>
+          <w:color w:val="000000"/>
+          <w:lang w:val="es-AR" w:eastAsia="en-US"/>
+        </w:rPr>
+        <w:t xml:space="preserve">Configuración del </w:t>
+      </w:r>
+      <w:r>
+        <w:rPr>
+          <w:rFonts w:eastAsiaTheme="minorHAnsi"/>
+          <w:color w:val="000000"/>
+          <w:lang w:val="es-AR" w:eastAsia="en-US"/>
+        </w:rPr>
+        <w:t>peso máximo: envía al embebido una señal para indicar un peso máximo predefinido</w:t>
+      </w:r>
+    </w:p>
+    <w:p>
+      <w:pPr>
+        <w:pStyle w:val="ListParagraph"/>
+        <w:numPr>
+          <w:ilvl w:val="0"/>
+          <w:numId w:val="10"/>
+        </w:numPr>
+        <w:autoSpaceDE w:val="0"/>
+        <w:autoSpaceDN w:val="0"/>
+        <w:adjustRightInd w:val="0"/>
+        <w:spacing w:line="240" w:lineRule="auto"/>
+        <w:contextualSpacing w:val="0"/>
+        <w:rPr>
+          <w:rFonts w:eastAsiaTheme="minorHAnsi"/>
+          <w:color w:val="000000"/>
+          <w:lang w:val="es-AR" w:eastAsia="en-US"/>
+        </w:rPr>
+      </w:pPr>
+      <w:r>
+        <w:rPr>
+          <w:rFonts w:eastAsiaTheme="minorHAnsi"/>
+          <w:color w:val="000000"/>
+          <w:lang w:val="es-AR" w:eastAsia="en-US"/>
+        </w:rPr>
+        <w:t>Activación del modo juego: se envía una señal al embebido para que comience el modo juego</w:t>
+      </w:r>
+    </w:p>
+    <w:p>
+      <w:pPr>
+        <w:pStyle w:val="ListParagraph"/>
+        <w:numPr>
+          <w:ilvl w:val="0"/>
+          <w:numId w:val="10"/>
+        </w:numPr>
+        <w:autoSpaceDE w:val="0"/>
+        <w:autoSpaceDN w:val="0"/>
+        <w:adjustRightInd w:val="0"/>
+        <w:spacing w:line="240" w:lineRule="auto"/>
+        <w:contextualSpacing w:val="0"/>
+        <w:rPr>
+          <w:rFonts w:eastAsiaTheme="minorHAnsi"/>
+          <w:color w:val="000000"/>
+          <w:lang w:val="es-AR" w:eastAsia="en-US"/>
+        </w:rPr>
+      </w:pPr>
+      <w:r>
+        <w:rPr>
+          <w:rFonts w:eastAsiaTheme="minorHAnsi"/>
+          <w:color w:val="000000"/>
+          <w:lang w:val="es-AR" w:eastAsia="en-US"/>
+        </w:rPr>
+        <w:t>Cerrado de la bolsa: se envía una señal para que se cierre la bolsa, sin importar el estado actual de los residuos</w:t>
+      </w:r>
+    </w:p>
+    <w:p>
+      <w:pPr>
+        <w:pStyle w:val="ListParagraph"/>
+        <w:numPr>
+          <w:ilvl w:val="0"/>
+          <w:numId w:val="10"/>
+        </w:numPr>
+        <w:autoSpaceDE w:val="0"/>
+        <w:autoSpaceDN w:val="0"/>
+        <w:adjustRightInd w:val="0"/>
+        <w:spacing w:line="240" w:lineRule="auto"/>
+        <w:contextualSpacing w:val="0"/>
+        <w:rPr>
+          <w:rFonts w:eastAsiaTheme="minorHAnsi"/>
+          <w:color w:val="000000"/>
+          <w:lang w:val="es-AR" w:eastAsia="en-US"/>
+        </w:rPr>
+      </w:pPr>
+      <w:r>
+        <w:rPr>
+          <w:rFonts w:eastAsiaTheme="minorHAnsi"/>
+          <w:color w:val="000000"/>
+          <w:lang w:val="es-AR" w:eastAsia="en-US"/>
+        </w:rPr>
+        <w:t>Cambiado de bolsa: se envía una señal para indicar que se realizó el cambio de la bolsa, tras esta señal, se inicializan variables para indicar que el tacho ya está operativo</w:t>
+      </w:r>
+    </w:p>
+    <w:p>
+      <w:pPr>
+        <w:pStyle w:val="ListParagraph"/>
+        <w:numPr>
+          <w:ilvl w:val="0"/>
+          <w:numId w:val="10"/>
+        </w:numPr>
+        <w:autoSpaceDE w:val="0"/>
+        <w:autoSpaceDN w:val="0"/>
+        <w:adjustRightInd w:val="0"/>
+        <w:spacing w:line="240" w:lineRule="auto"/>
+        <w:contextualSpacing w:val="0"/>
+        <w:rPr>
+          <w:rFonts w:eastAsiaTheme="minorHAnsi"/>
+          <w:color w:val="000000"/>
+          <w:lang w:val="es-AR" w:eastAsia="en-US"/>
+        </w:rPr>
+      </w:pPr>
+      <w:r>
+        <w:rPr>
+          <w:rFonts w:eastAsiaTheme="minorHAnsi"/>
+          <w:color w:val="000000"/>
+          <w:lang w:val="es-AR" w:eastAsia="en-US"/>
+        </w:rPr>
+        <w:t>Información de residuos: envía una señal al embebido para pedir la información, el embebido se encarga de analizar distintos sensores para luego enviar al Android una cadena indicando el estado actual.</w:t>
+      </w:r>
+    </w:p>
+    <w:p>
+      <w:pPr>
+        <w:autoSpaceDE w:val="0"/>
+        <w:autoSpaceDN w:val="0"/>
+        <w:adjustRightInd w:val="0"/>
+        <w:spacing w:line="240" w:lineRule="auto"/>
+        <w:contextualSpacing w:val="0"/>
+        <w:rPr>
+          <w:rFonts w:eastAsiaTheme="minorHAnsi"/>
+          <w:color w:val="000000"/>
+          <w:lang w:val="es-AR" w:eastAsia="en-US"/>
+        </w:rPr>
+      </w:pPr>
+    </w:p>
+    <w:p>
+      <w:pPr>
         <w:pStyle w:val="Heading3"/>
       </w:pPr>
       <w:bookmarkStart w:id="17" w:name="_Toc13523807"/>
@@ -5553,7 +5982,11 @@
         <w:t>ingresará</w:t>
       </w:r>
       <w:r>
-        <w:t xml:space="preserve"> por el componente receptor, obteniendo así el tiempo que tardo a través de la función </w:t>
+        <w:t xml:space="preserve"> </w:t>
+      </w:r>
+      <w:r>
+        <w:lastRenderedPageBreak/>
+        <w:t xml:space="preserve">por el componente receptor, obteniendo así el tiempo que tardo a través de la función </w:t>
       </w:r>
       <w:r>
         <w:rPr>
@@ -5760,43 +6193,859 @@
       </w:r>
       <w:bookmarkEnd w:id="25"/>
     </w:p>
-    <w:p>
-      <w:pPr>
-        <w:spacing w:after="200"/>
-        <w:contextualSpacing w:val="0"/>
-        <w:rPr>
-          <w:rFonts w:asciiTheme="majorHAnsi" w:eastAsiaTheme="majorEastAsia" w:hAnsiTheme="majorHAnsi" w:cstheme="majorBidi"/>
-          <w:b/>
-          <w:bCs/>
-          <w:color w:val="4F81BD" w:themeColor="accent1"/>
-          <w:sz w:val="26"/>
-          <w:szCs w:val="26"/>
-        </w:rPr>
-      </w:pPr>
-      <w:r>
-        <w:br w:type="page"/>
-      </w:r>
+    <w:p/>
+    <w:p>
+      <w:r>
+        <w:t xml:space="preserve">A continuación, se muestran las </w:t>
+      </w:r>
+      <w:proofErr w:type="spellStart"/>
+      <w:r>
+        <w:t>activities</w:t>
+      </w:r>
+      <w:proofErr w:type="spellEnd"/>
+      <w:r>
+        <w:t xml:space="preserve"> que forman la aplicación:</w:t>
+      </w:r>
+    </w:p>
+    <w:p>
+      <w:r>
+        <w:rPr>
+          <w:noProof/>
+        </w:rPr>
+        <w:lastRenderedPageBreak/>
+        <w:drawing>
+          <wp:inline distT="0" distB="0" distL="0" distR="0">
+            <wp:extent cx="1619949" cy="2880000"/>
+            <wp:effectExtent l="0" t="0" r="0" b="0"/>
+            <wp:docPr id="10" name="Picture 10"/>
+            <wp:cNvGraphicFramePr>
+              <a:graphicFrameLocks xmlns:a="http://schemas.openxmlformats.org/drawingml/2006/main" noChangeAspect="1"/>
+            </wp:cNvGraphicFramePr>
+            <a:graphic xmlns:a="http://schemas.openxmlformats.org/drawingml/2006/main">
+              <a:graphicData uri="http://schemas.openxmlformats.org/drawingml/2006/picture">
+                <pic:pic xmlns:pic="http://schemas.openxmlformats.org/drawingml/2006/picture">
+                  <pic:nvPicPr>
+                    <pic:cNvPr id="10" name="1.jpg"/>
+                    <pic:cNvPicPr/>
+                  </pic:nvPicPr>
+                  <pic:blipFill>
+                    <a:blip r:embed="rId11" cstate="print">
+                      <a:extLst>
+                        <a:ext uri="{28A0092B-C50C-407E-A947-70E740481C1C}">
+                          <a14:useLocalDpi xmlns:a14="http://schemas.microsoft.com/office/drawing/2010/main" val="0"/>
+                        </a:ext>
+                      </a:extLst>
+                    </a:blip>
+                    <a:stretch>
+                      <a:fillRect/>
+                    </a:stretch>
+                  </pic:blipFill>
+                  <pic:spPr>
+                    <a:xfrm>
+                      <a:off x="0" y="0"/>
+                      <a:ext cx="1619949" cy="2880000"/>
+                    </a:xfrm>
+                    <a:prstGeom prst="rect">
+                      <a:avLst/>
+                    </a:prstGeom>
+                  </pic:spPr>
+                </pic:pic>
+              </a:graphicData>
+            </a:graphic>
+          </wp:inline>
+        </w:drawing>
+      </w:r>
+      <w:r>
+        <w:tab/>
+      </w:r>
+      <w:r>
+        <w:rPr>
+          <w:noProof/>
+        </w:rPr>
+        <w:drawing>
+          <wp:inline distT="0" distB="0" distL="0" distR="0">
+            <wp:extent cx="1619949" cy="2880000"/>
+            <wp:effectExtent l="0" t="0" r="0" b="0"/>
+            <wp:docPr id="11" name="Picture 11"/>
+            <wp:cNvGraphicFramePr>
+              <a:graphicFrameLocks xmlns:a="http://schemas.openxmlformats.org/drawingml/2006/main" noChangeAspect="1"/>
+            </wp:cNvGraphicFramePr>
+            <a:graphic xmlns:a="http://schemas.openxmlformats.org/drawingml/2006/main">
+              <a:graphicData uri="http://schemas.openxmlformats.org/drawingml/2006/picture">
+                <pic:pic xmlns:pic="http://schemas.openxmlformats.org/drawingml/2006/picture">
+                  <pic:nvPicPr>
+                    <pic:cNvPr id="11" name="2.jpg"/>
+                    <pic:cNvPicPr/>
+                  </pic:nvPicPr>
+                  <pic:blipFill>
+                    <a:blip r:embed="rId12" cstate="print">
+                      <a:extLst>
+                        <a:ext uri="{28A0092B-C50C-407E-A947-70E740481C1C}">
+                          <a14:useLocalDpi xmlns:a14="http://schemas.microsoft.com/office/drawing/2010/main" val="0"/>
+                        </a:ext>
+                      </a:extLst>
+                    </a:blip>
+                    <a:stretch>
+                      <a:fillRect/>
+                    </a:stretch>
+                  </pic:blipFill>
+                  <pic:spPr>
+                    <a:xfrm>
+                      <a:off x="0" y="0"/>
+                      <a:ext cx="1619949" cy="2880000"/>
+                    </a:xfrm>
+                    <a:prstGeom prst="rect">
+                      <a:avLst/>
+                    </a:prstGeom>
+                  </pic:spPr>
+                </pic:pic>
+              </a:graphicData>
+            </a:graphic>
+          </wp:inline>
+        </w:drawing>
+      </w:r>
+      <w:r>
+        <w:tab/>
+      </w:r>
+      <w:r>
+        <w:rPr>
+          <w:noProof/>
+        </w:rPr>
+        <w:drawing>
+          <wp:inline distT="0" distB="0" distL="0" distR="0">
+            <wp:extent cx="1619949" cy="2880000"/>
+            <wp:effectExtent l="0" t="0" r="0" b="0"/>
+            <wp:docPr id="12" name="Picture 12"/>
+            <wp:cNvGraphicFramePr>
+              <a:graphicFrameLocks xmlns:a="http://schemas.openxmlformats.org/drawingml/2006/main" noChangeAspect="1"/>
+            </wp:cNvGraphicFramePr>
+            <a:graphic xmlns:a="http://schemas.openxmlformats.org/drawingml/2006/main">
+              <a:graphicData uri="http://schemas.openxmlformats.org/drawingml/2006/picture">
+                <pic:pic xmlns:pic="http://schemas.openxmlformats.org/drawingml/2006/picture">
+                  <pic:nvPicPr>
+                    <pic:cNvPr id="12" name="3.jpg"/>
+                    <pic:cNvPicPr/>
+                  </pic:nvPicPr>
+                  <pic:blipFill>
+                    <a:blip r:embed="rId13" cstate="print">
+                      <a:extLst>
+                        <a:ext uri="{28A0092B-C50C-407E-A947-70E740481C1C}">
+                          <a14:useLocalDpi xmlns:a14="http://schemas.microsoft.com/office/drawing/2010/main" val="0"/>
+                        </a:ext>
+                      </a:extLst>
+                    </a:blip>
+                    <a:stretch>
+                      <a:fillRect/>
+                    </a:stretch>
+                  </pic:blipFill>
+                  <pic:spPr>
+                    <a:xfrm>
+                      <a:off x="0" y="0"/>
+                      <a:ext cx="1619949" cy="2880000"/>
+                    </a:xfrm>
+                    <a:prstGeom prst="rect">
+                      <a:avLst/>
+                    </a:prstGeom>
+                  </pic:spPr>
+                </pic:pic>
+              </a:graphicData>
+            </a:graphic>
+          </wp:inline>
+        </w:drawing>
+      </w:r>
+      <w:r>
+        <w:rPr>
+          <w:noProof/>
+        </w:rPr>
+        <w:drawing>
+          <wp:inline distT="0" distB="0" distL="0" distR="0">
+            <wp:extent cx="1619949" cy="2880000"/>
+            <wp:effectExtent l="0" t="0" r="0" b="0"/>
+            <wp:docPr id="13" name="Picture 13"/>
+            <wp:cNvGraphicFramePr>
+              <a:graphicFrameLocks xmlns:a="http://schemas.openxmlformats.org/drawingml/2006/main" noChangeAspect="1"/>
+            </wp:cNvGraphicFramePr>
+            <a:graphic xmlns:a="http://schemas.openxmlformats.org/drawingml/2006/main">
+              <a:graphicData uri="http://schemas.openxmlformats.org/drawingml/2006/picture">
+                <pic:pic xmlns:pic="http://schemas.openxmlformats.org/drawingml/2006/picture">
+                  <pic:nvPicPr>
+                    <pic:cNvPr id="13" name="4.jpg"/>
+                    <pic:cNvPicPr/>
+                  </pic:nvPicPr>
+                  <pic:blipFill>
+                    <a:blip r:embed="rId14" cstate="print">
+                      <a:extLst>
+                        <a:ext uri="{28A0092B-C50C-407E-A947-70E740481C1C}">
+                          <a14:useLocalDpi xmlns:a14="http://schemas.microsoft.com/office/drawing/2010/main" val="0"/>
+                        </a:ext>
+                      </a:extLst>
+                    </a:blip>
+                    <a:stretch>
+                      <a:fillRect/>
+                    </a:stretch>
+                  </pic:blipFill>
+                  <pic:spPr>
+                    <a:xfrm>
+                      <a:off x="0" y="0"/>
+                      <a:ext cx="1619949" cy="2880000"/>
+                    </a:xfrm>
+                    <a:prstGeom prst="rect">
+                      <a:avLst/>
+                    </a:prstGeom>
+                  </pic:spPr>
+                </pic:pic>
+              </a:graphicData>
+            </a:graphic>
+          </wp:inline>
+        </w:drawing>
+      </w:r>
+      <w:r>
+        <w:tab/>
+      </w:r>
+      <w:r>
+        <w:rPr>
+          <w:noProof/>
+        </w:rPr>
+        <w:drawing>
+          <wp:inline distT="0" distB="0" distL="0" distR="0">
+            <wp:extent cx="1619949" cy="2880000"/>
+            <wp:effectExtent l="0" t="0" r="0" b="0"/>
+            <wp:docPr id="14" name="Picture 14"/>
+            <wp:cNvGraphicFramePr>
+              <a:graphicFrameLocks xmlns:a="http://schemas.openxmlformats.org/drawingml/2006/main" noChangeAspect="1"/>
+            </wp:cNvGraphicFramePr>
+            <a:graphic xmlns:a="http://schemas.openxmlformats.org/drawingml/2006/main">
+              <a:graphicData uri="http://schemas.openxmlformats.org/drawingml/2006/picture">
+                <pic:pic xmlns:pic="http://schemas.openxmlformats.org/drawingml/2006/picture">
+                  <pic:nvPicPr>
+                    <pic:cNvPr id="14" name="5.jpg"/>
+                    <pic:cNvPicPr/>
+                  </pic:nvPicPr>
+                  <pic:blipFill>
+                    <a:blip r:embed="rId15" cstate="print">
+                      <a:extLst>
+                        <a:ext uri="{28A0092B-C50C-407E-A947-70E740481C1C}">
+                          <a14:useLocalDpi xmlns:a14="http://schemas.microsoft.com/office/drawing/2010/main" val="0"/>
+                        </a:ext>
+                      </a:extLst>
+                    </a:blip>
+                    <a:stretch>
+                      <a:fillRect/>
+                    </a:stretch>
+                  </pic:blipFill>
+                  <pic:spPr>
+                    <a:xfrm>
+                      <a:off x="0" y="0"/>
+                      <a:ext cx="1619949" cy="2880000"/>
+                    </a:xfrm>
+                    <a:prstGeom prst="rect">
+                      <a:avLst/>
+                    </a:prstGeom>
+                  </pic:spPr>
+                </pic:pic>
+              </a:graphicData>
+            </a:graphic>
+          </wp:inline>
+        </w:drawing>
+      </w:r>
+      <w:r>
+        <w:tab/>
+      </w:r>
+      <w:r>
+        <w:rPr>
+          <w:noProof/>
+        </w:rPr>
+        <w:drawing>
+          <wp:inline distT="0" distB="0" distL="0" distR="0">
+            <wp:extent cx="1619949" cy="2880000"/>
+            <wp:effectExtent l="0" t="0" r="0" b="0"/>
+            <wp:docPr id="15" name="Picture 15"/>
+            <wp:cNvGraphicFramePr>
+              <a:graphicFrameLocks xmlns:a="http://schemas.openxmlformats.org/drawingml/2006/main" noChangeAspect="1"/>
+            </wp:cNvGraphicFramePr>
+            <a:graphic xmlns:a="http://schemas.openxmlformats.org/drawingml/2006/main">
+              <a:graphicData uri="http://schemas.openxmlformats.org/drawingml/2006/picture">
+                <pic:pic xmlns:pic="http://schemas.openxmlformats.org/drawingml/2006/picture">
+                  <pic:nvPicPr>
+                    <pic:cNvPr id="15" name="6.jpg"/>
+                    <pic:cNvPicPr/>
+                  </pic:nvPicPr>
+                  <pic:blipFill>
+                    <a:blip r:embed="rId16" cstate="print">
+                      <a:extLst>
+                        <a:ext uri="{28A0092B-C50C-407E-A947-70E740481C1C}">
+                          <a14:useLocalDpi xmlns:a14="http://schemas.microsoft.com/office/drawing/2010/main" val="0"/>
+                        </a:ext>
+                      </a:extLst>
+                    </a:blip>
+                    <a:stretch>
+                      <a:fillRect/>
+                    </a:stretch>
+                  </pic:blipFill>
+                  <pic:spPr>
+                    <a:xfrm>
+                      <a:off x="0" y="0"/>
+                      <a:ext cx="1619949" cy="2880000"/>
+                    </a:xfrm>
+                    <a:prstGeom prst="rect">
+                      <a:avLst/>
+                    </a:prstGeom>
+                  </pic:spPr>
+                </pic:pic>
+              </a:graphicData>
+            </a:graphic>
+          </wp:inline>
+        </w:drawing>
+      </w:r>
+      <w:r>
+        <w:rPr>
+          <w:noProof/>
+        </w:rPr>
+        <w:drawing>
+          <wp:inline distT="0" distB="0" distL="0" distR="0">
+            <wp:extent cx="1619949" cy="2880000"/>
+            <wp:effectExtent l="0" t="0" r="0" b="0"/>
+            <wp:docPr id="16" name="Picture 16"/>
+            <wp:cNvGraphicFramePr>
+              <a:graphicFrameLocks xmlns:a="http://schemas.openxmlformats.org/drawingml/2006/main" noChangeAspect="1"/>
+            </wp:cNvGraphicFramePr>
+            <a:graphic xmlns:a="http://schemas.openxmlformats.org/drawingml/2006/main">
+              <a:graphicData uri="http://schemas.openxmlformats.org/drawingml/2006/picture">
+                <pic:pic xmlns:pic="http://schemas.openxmlformats.org/drawingml/2006/picture">
+                  <pic:nvPicPr>
+                    <pic:cNvPr id="16" name="7.jpg"/>
+                    <pic:cNvPicPr/>
+                  </pic:nvPicPr>
+                  <pic:blipFill>
+                    <a:blip r:embed="rId17" cstate="print">
+                      <a:extLst>
+                        <a:ext uri="{28A0092B-C50C-407E-A947-70E740481C1C}">
+                          <a14:useLocalDpi xmlns:a14="http://schemas.microsoft.com/office/drawing/2010/main" val="0"/>
+                        </a:ext>
+                      </a:extLst>
+                    </a:blip>
+                    <a:stretch>
+                      <a:fillRect/>
+                    </a:stretch>
+                  </pic:blipFill>
+                  <pic:spPr>
+                    <a:xfrm>
+                      <a:off x="0" y="0"/>
+                      <a:ext cx="1619949" cy="2880000"/>
+                    </a:xfrm>
+                    <a:prstGeom prst="rect">
+                      <a:avLst/>
+                    </a:prstGeom>
+                  </pic:spPr>
+                </pic:pic>
+              </a:graphicData>
+            </a:graphic>
+          </wp:inline>
+        </w:drawing>
+      </w:r>
+      <w:r>
+        <w:tab/>
+      </w:r>
+      <w:r>
+        <w:rPr>
+          <w:noProof/>
+        </w:rPr>
+        <w:drawing>
+          <wp:inline distT="0" distB="0" distL="0" distR="0">
+            <wp:extent cx="1619949" cy="2880000"/>
+            <wp:effectExtent l="0" t="0" r="0" b="0"/>
+            <wp:docPr id="17" name="Picture 17"/>
+            <wp:cNvGraphicFramePr>
+              <a:graphicFrameLocks xmlns:a="http://schemas.openxmlformats.org/drawingml/2006/main" noChangeAspect="1"/>
+            </wp:cNvGraphicFramePr>
+            <a:graphic xmlns:a="http://schemas.openxmlformats.org/drawingml/2006/main">
+              <a:graphicData uri="http://schemas.openxmlformats.org/drawingml/2006/picture">
+                <pic:pic xmlns:pic="http://schemas.openxmlformats.org/drawingml/2006/picture">
+                  <pic:nvPicPr>
+                    <pic:cNvPr id="17" name="8.jpg"/>
+                    <pic:cNvPicPr/>
+                  </pic:nvPicPr>
+                  <pic:blipFill>
+                    <a:blip r:embed="rId18" cstate="print">
+                      <a:extLst>
+                        <a:ext uri="{28A0092B-C50C-407E-A947-70E740481C1C}">
+                          <a14:useLocalDpi xmlns:a14="http://schemas.microsoft.com/office/drawing/2010/main" val="0"/>
+                        </a:ext>
+                      </a:extLst>
+                    </a:blip>
+                    <a:stretch>
+                      <a:fillRect/>
+                    </a:stretch>
+                  </pic:blipFill>
+                  <pic:spPr>
+                    <a:xfrm>
+                      <a:off x="0" y="0"/>
+                      <a:ext cx="1619949" cy="2880000"/>
+                    </a:xfrm>
+                    <a:prstGeom prst="rect">
+                      <a:avLst/>
+                    </a:prstGeom>
+                  </pic:spPr>
+                </pic:pic>
+              </a:graphicData>
+            </a:graphic>
+          </wp:inline>
+        </w:drawing>
+      </w:r>
+      <w:r>
+        <w:tab/>
+      </w:r>
+      <w:r>
+        <w:rPr>
+          <w:noProof/>
+        </w:rPr>
+        <w:drawing>
+          <wp:inline distT="0" distB="0" distL="0" distR="0">
+            <wp:extent cx="1619949" cy="2880000"/>
+            <wp:effectExtent l="0" t="0" r="0" b="0"/>
+            <wp:docPr id="18" name="Picture 18"/>
+            <wp:cNvGraphicFramePr>
+              <a:graphicFrameLocks xmlns:a="http://schemas.openxmlformats.org/drawingml/2006/main" noChangeAspect="1"/>
+            </wp:cNvGraphicFramePr>
+            <a:graphic xmlns:a="http://schemas.openxmlformats.org/drawingml/2006/main">
+              <a:graphicData uri="http://schemas.openxmlformats.org/drawingml/2006/picture">
+                <pic:pic xmlns:pic="http://schemas.openxmlformats.org/drawingml/2006/picture">
+                  <pic:nvPicPr>
+                    <pic:cNvPr id="18" name="9.jpg"/>
+                    <pic:cNvPicPr/>
+                  </pic:nvPicPr>
+                  <pic:blipFill>
+                    <a:blip r:embed="rId19" cstate="print">
+                      <a:extLst>
+                        <a:ext uri="{28A0092B-C50C-407E-A947-70E740481C1C}">
+                          <a14:useLocalDpi xmlns:a14="http://schemas.microsoft.com/office/drawing/2010/main" val="0"/>
+                        </a:ext>
+                      </a:extLst>
+                    </a:blip>
+                    <a:stretch>
+                      <a:fillRect/>
+                    </a:stretch>
+                  </pic:blipFill>
+                  <pic:spPr>
+                    <a:xfrm>
+                      <a:off x="0" y="0"/>
+                      <a:ext cx="1619949" cy="2880000"/>
+                    </a:xfrm>
+                    <a:prstGeom prst="rect">
+                      <a:avLst/>
+                    </a:prstGeom>
+                  </pic:spPr>
+                </pic:pic>
+              </a:graphicData>
+            </a:graphic>
+          </wp:inline>
+        </w:drawing>
+      </w:r>
+    </w:p>
+    <w:p/>
+    <w:p>
+      <w:r>
+        <w:lastRenderedPageBreak/>
+        <w:t>Los sensores involucrados son:</w:t>
+      </w:r>
+    </w:p>
+    <w:p>
+      <w:pPr>
+        <w:pStyle w:val="ListParagraph"/>
+        <w:numPr>
+          <w:ilvl w:val="0"/>
+          <w:numId w:val="10"/>
+        </w:numPr>
+      </w:pPr>
+      <w:r>
+        <w:t>Acelerómetro</w:t>
+      </w:r>
+    </w:p>
+    <w:p>
+      <w:r>
+        <w:t>El sensor TYPE_ACCELEROMETER mide la aceleración aplicada al dispositivo y sus propiedades se resumen en la siguiente tabla</w:t>
+      </w:r>
+      <w:r>
+        <w:t>:</w:t>
+      </w:r>
+    </w:p>
+    <w:p>
+      <w:r>
+        <w:rPr>
+          <w:noProof/>
+        </w:rPr>
+        <w:drawing>
+          <wp:inline distT="0" distB="0" distL="0" distR="0" wp14:anchorId="191B74EA" wp14:editId="72D67CBF">
+            <wp:extent cx="5400040" cy="1423670"/>
+            <wp:effectExtent l="0" t="0" r="0" b="5080"/>
+            <wp:docPr id="19" name="Picture 19"/>
+            <wp:cNvGraphicFramePr>
+              <a:graphicFrameLocks xmlns:a="http://schemas.openxmlformats.org/drawingml/2006/main" noChangeAspect="1"/>
+            </wp:cNvGraphicFramePr>
+            <a:graphic xmlns:a="http://schemas.openxmlformats.org/drawingml/2006/main">
+              <a:graphicData uri="http://schemas.openxmlformats.org/drawingml/2006/picture">
+                <pic:pic xmlns:pic="http://schemas.openxmlformats.org/drawingml/2006/picture">
+                  <pic:nvPicPr>
+                    <pic:cNvPr id="1" name=""/>
+                    <pic:cNvPicPr/>
+                  </pic:nvPicPr>
+                  <pic:blipFill>
+                    <a:blip r:embed="rId20"/>
+                    <a:stretch>
+                      <a:fillRect/>
+                    </a:stretch>
+                  </pic:blipFill>
+                  <pic:spPr>
+                    <a:xfrm>
+                      <a:off x="0" y="0"/>
+                      <a:ext cx="5400040" cy="1423670"/>
+                    </a:xfrm>
+                    <a:prstGeom prst="rect">
+                      <a:avLst/>
+                    </a:prstGeom>
+                  </pic:spPr>
+                </pic:pic>
+              </a:graphicData>
+            </a:graphic>
+          </wp:inline>
+        </w:drawing>
+      </w:r>
+    </w:p>
+    <w:p>
+      <w:r>
+        <w:t xml:space="preserve">Cuando se detecta un </w:t>
+      </w:r>
+      <w:proofErr w:type="spellStart"/>
+      <w:r>
+        <w:t>shake</w:t>
+      </w:r>
+      <w:proofErr w:type="spellEnd"/>
+      <w:r>
+        <w:t xml:space="preserve">, se </w:t>
+      </w:r>
+      <w:proofErr w:type="spellStart"/>
+      <w:r>
+        <w:t>envia</w:t>
+      </w:r>
+      <w:proofErr w:type="spellEnd"/>
+      <w:r>
+        <w:t xml:space="preserve"> al embebido la señal de que la bolsa llena/cerrada ya fue cambiada.</w:t>
+      </w:r>
+    </w:p>
+    <w:p/>
+    <w:p>
+      <w:pPr>
+        <w:pStyle w:val="ListParagraph"/>
+        <w:numPr>
+          <w:ilvl w:val="0"/>
+          <w:numId w:val="10"/>
+        </w:numPr>
+      </w:pPr>
+      <w:r>
+        <w:t>Sensor de proximidad</w:t>
+      </w:r>
+    </w:p>
+    <w:p>
+      <w:pPr>
+        <w:rPr>
+          <w:lang w:val="es-AR"/>
+        </w:rPr>
+      </w:pPr>
+      <w:r>
+        <w:rPr>
+          <w:lang w:val="es-AR"/>
+        </w:rPr>
+        <w:t>El sensor TYPE_PROXIMITY proporci</w:t>
+      </w:r>
+      <w:r>
+        <w:rPr>
+          <w:lang w:val="es-AR"/>
+        </w:rPr>
+        <w:t>ona la distancia entre el dispositivo y otro objeto y puede por ejemplo usarse para determinar si la persona lo sostiene cerca de su cara al hacer una llamada o simplemente pasa su mano cerca de él. Sus propiedades se resumen en la siguiente tabla:</w:t>
+      </w:r>
+    </w:p>
+    <w:p>
+      <w:pPr>
+        <w:rPr>
+          <w:lang w:val="es-AR"/>
+        </w:rPr>
+      </w:pPr>
+      <w:r>
+        <w:rPr>
+          <w:noProof/>
+        </w:rPr>
+        <w:drawing>
+          <wp:inline distT="0" distB="0" distL="0" distR="0" wp14:anchorId="67066631" wp14:editId="416AAB5C">
+            <wp:extent cx="5400040" cy="1143000"/>
+            <wp:effectExtent l="0" t="0" r="0" b="0"/>
+            <wp:docPr id="20" name="Picture 20"/>
+            <wp:cNvGraphicFramePr>
+              <a:graphicFrameLocks xmlns:a="http://schemas.openxmlformats.org/drawingml/2006/main" noChangeAspect="1"/>
+            </wp:cNvGraphicFramePr>
+            <a:graphic xmlns:a="http://schemas.openxmlformats.org/drawingml/2006/main">
+              <a:graphicData uri="http://schemas.openxmlformats.org/drawingml/2006/picture">
+                <pic:pic xmlns:pic="http://schemas.openxmlformats.org/drawingml/2006/picture">
+                  <pic:nvPicPr>
+                    <pic:cNvPr id="1" name=""/>
+                    <pic:cNvPicPr/>
+                  </pic:nvPicPr>
+                  <pic:blipFill>
+                    <a:blip r:embed="rId21"/>
+                    <a:stretch>
+                      <a:fillRect/>
+                    </a:stretch>
+                  </pic:blipFill>
+                  <pic:spPr>
+                    <a:xfrm>
+                      <a:off x="0" y="0"/>
+                      <a:ext cx="5400040" cy="1143000"/>
+                    </a:xfrm>
+                    <a:prstGeom prst="rect">
+                      <a:avLst/>
+                    </a:prstGeom>
+                  </pic:spPr>
+                </pic:pic>
+              </a:graphicData>
+            </a:graphic>
+          </wp:inline>
+        </w:drawing>
+      </w:r>
+    </w:p>
+    <w:p>
+      <w:pPr>
+        <w:rPr>
+          <w:lang w:val="es-AR"/>
+        </w:rPr>
+      </w:pPr>
+      <w:r>
+        <w:rPr>
+          <w:lang w:val="es-AR"/>
+        </w:rPr>
+        <w:t>Cuando detectamos que el sensor de proximidad del smartphone está tapado, se envía al embebido la señal de cerrar la bolsa.</w:t>
+      </w:r>
+    </w:p>
+    <w:p>
+      <w:pPr>
+        <w:rPr>
+          <w:lang w:val="es-AR"/>
+        </w:rPr>
+      </w:pPr>
+    </w:p>
+    <w:p>
+      <w:pPr>
+        <w:pStyle w:val="ListParagraph"/>
+        <w:numPr>
+          <w:ilvl w:val="0"/>
+          <w:numId w:val="10"/>
+        </w:numPr>
+      </w:pPr>
+      <w:r>
+        <w:t>Sensor de luz ambiente</w:t>
+      </w:r>
+    </w:p>
+    <w:p>
+      <w:pPr>
+        <w:rPr>
+          <w:lang w:val="es-AR"/>
+        </w:rPr>
+      </w:pPr>
+      <w:r>
+        <w:rPr>
+          <w:lang w:val="es-AR"/>
+        </w:rPr>
+        <w:t>El sensor TYPE_LIGH</w:t>
+      </w:r>
+      <w:r>
+        <w:rPr>
+          <w:lang w:val="es-AR"/>
+        </w:rPr>
+        <w:t>T</w:t>
+      </w:r>
+      <w:r>
+        <w:rPr>
+          <w:lang w:val="es-AR"/>
+        </w:rPr>
+        <w:t xml:space="preserve"> proporciona</w:t>
+      </w:r>
+      <w:r>
+        <w:rPr>
+          <w:lang w:val="es-AR"/>
+        </w:rPr>
+        <w:t xml:space="preserve"> la luz ambiente en unidad de medida lux.</w:t>
+      </w:r>
+    </w:p>
+    <w:p>
+      <w:pPr>
+        <w:rPr>
+          <w:lang w:val="es-AR"/>
+        </w:rPr>
+      </w:pPr>
+      <w:r>
+        <w:rPr>
+          <w:lang w:val="es-AR"/>
+        </w:rPr>
+        <w:t>Cuando se detecta que hay poca luz ambiente, se envía al embebido la señal de que inicie el modo juego.</w:t>
+      </w:r>
+    </w:p>
+    <w:p>
+      <w:pPr>
+        <w:rPr>
+          <w:lang w:val="es-AR"/>
+        </w:rPr>
+      </w:pPr>
+    </w:p>
+    <w:p>
+      <w:pPr>
+        <w:rPr>
+          <w:lang w:val="es-AR"/>
+        </w:rPr>
+      </w:pPr>
+      <w:r>
+        <w:rPr>
+          <w:lang w:val="es-AR"/>
+        </w:rPr>
+        <w:t>El modo de uso de la aplicación es muy sencillo:</w:t>
+      </w:r>
+    </w:p>
+    <w:p>
+      <w:pPr>
+        <w:pStyle w:val="ListParagraph"/>
+        <w:numPr>
+          <w:ilvl w:val="0"/>
+          <w:numId w:val="13"/>
+        </w:numPr>
+        <w:rPr>
+          <w:lang w:val="es-AR"/>
+        </w:rPr>
+      </w:pPr>
+      <w:r>
+        <w:rPr>
+          <w:lang w:val="es-AR"/>
+        </w:rPr>
+        <w:t xml:space="preserve">Previamente, se debe emparejar </w:t>
+      </w:r>
+      <w:r>
+        <w:rPr>
+          <w:lang w:val="es-AR"/>
+        </w:rPr>
+        <w:t>el tacho con el dispositivo Android por medio de los ajustes del propio sistema</w:t>
+      </w:r>
+      <w:r>
+        <w:rPr>
+          <w:lang w:val="es-AR"/>
+        </w:rPr>
+        <w:t>.</w:t>
+      </w:r>
+    </w:p>
+    <w:p>
+      <w:pPr>
+        <w:pStyle w:val="ListParagraph"/>
+        <w:numPr>
+          <w:ilvl w:val="0"/>
+          <w:numId w:val="13"/>
+        </w:numPr>
+        <w:rPr>
+          <w:lang w:val="es-AR"/>
+        </w:rPr>
+      </w:pPr>
+      <w:r>
+        <w:rPr>
+          <w:lang w:val="es-AR"/>
+        </w:rPr>
+        <w:t xml:space="preserve">Abrir la aplicación </w:t>
+      </w:r>
+      <w:proofErr w:type="spellStart"/>
+      <w:r>
+        <w:rPr>
+          <w:lang w:val="es-AR"/>
+        </w:rPr>
+        <w:t>SmartTrashCan</w:t>
+      </w:r>
+      <w:proofErr w:type="spellEnd"/>
+    </w:p>
+    <w:p>
+      <w:pPr>
+        <w:pStyle w:val="ListParagraph"/>
+        <w:numPr>
+          <w:ilvl w:val="0"/>
+          <w:numId w:val="13"/>
+        </w:numPr>
+        <w:rPr>
+          <w:lang w:val="es-AR"/>
+        </w:rPr>
+      </w:pPr>
+      <w:r>
+        <w:rPr>
+          <w:lang w:val="es-AR"/>
+        </w:rPr>
+        <w:t>Presionar el botón Conectar Bluetooth. Si no se tiene activado el bluetooth la aplicación pide encenderlo, luego muestra los dispositivos emparejados.</w:t>
+      </w:r>
+    </w:p>
+    <w:p>
+      <w:pPr>
+        <w:pStyle w:val="ListParagraph"/>
+        <w:numPr>
+          <w:ilvl w:val="0"/>
+          <w:numId w:val="13"/>
+        </w:numPr>
+        <w:rPr>
+          <w:lang w:val="es-AR"/>
+        </w:rPr>
+      </w:pPr>
+      <w:r>
+        <w:rPr>
+          <w:lang w:val="es-AR"/>
+        </w:rPr>
+        <w:t>Presionar de la lista aquella que sea el tacho que desee controlar.</w:t>
+      </w:r>
+    </w:p>
+    <w:p>
+      <w:pPr>
+        <w:pStyle w:val="ListParagraph"/>
+        <w:numPr>
+          <w:ilvl w:val="0"/>
+          <w:numId w:val="13"/>
+        </w:numPr>
+        <w:rPr>
+          <w:lang w:val="es-AR"/>
+        </w:rPr>
+      </w:pPr>
+      <w:r>
+        <w:rPr>
+          <w:lang w:val="es-AR"/>
+        </w:rPr>
+        <w:t>Realizar alguna acción de las indicadas en el menú.</w:t>
+      </w:r>
+    </w:p>
+    <w:p>
+      <w:pPr>
+        <w:rPr>
+          <w:lang w:val="es-AR"/>
+        </w:rPr>
+      </w:pPr>
+      <w:bookmarkStart w:id="26" w:name="_GoBack"/>
+      <w:bookmarkEnd w:id="26"/>
     </w:p>
     <w:p>
       <w:pPr>
         <w:pStyle w:val="Heading1"/>
       </w:pPr>
-      <w:bookmarkStart w:id="26" w:name="_Toc13523816"/>
+      <w:bookmarkStart w:id="27" w:name="_Toc13523816"/>
       <w:r>
         <w:lastRenderedPageBreak/>
         <w:t>Descripción de los Componentes</w:t>
       </w:r>
-      <w:bookmarkEnd w:id="26"/>
+      <w:bookmarkEnd w:id="27"/>
     </w:p>
     <w:p>
       <w:pPr>
         <w:pStyle w:val="Heading2"/>
       </w:pPr>
-      <w:bookmarkStart w:id="27" w:name="_Toc13523817"/>
+      <w:bookmarkStart w:id="28" w:name="_Toc13523817"/>
       <w:r>
         <w:t>Arduino Uno</w:t>
       </w:r>
-      <w:bookmarkEnd w:id="27"/>
+      <w:bookmarkEnd w:id="28"/>
     </w:p>
     <w:p>
       <w:r>
@@ -5817,7 +7066,7 @@
                     <pic:cNvPicPr/>
                   </pic:nvPicPr>
                   <pic:blipFill>
-                    <a:blip r:embed="rId11">
+                    <a:blip r:embed="rId22">
                       <a:extLst>
                         <a:ext uri="{28A0092B-C50C-407E-A947-70E740481C1C}">
                           <a14:useLocalDpi xmlns:a14="http://schemas.microsoft.com/office/drawing/2010/main" val="0"/>
@@ -6718,11 +7967,11 @@
       <w:pPr>
         <w:pStyle w:val="Heading3"/>
       </w:pPr>
-      <w:bookmarkStart w:id="28" w:name="_Toc13523818"/>
+      <w:bookmarkStart w:id="29" w:name="_Toc13523818"/>
       <w:r>
         <w:t>Fuente de Alimentación</w:t>
       </w:r>
-      <w:bookmarkEnd w:id="28"/>
+      <w:bookmarkEnd w:id="29"/>
     </w:p>
     <w:p>
       <w:r>
@@ -6755,7 +8004,7 @@
                     </pic:cNvPicPr>
                   </pic:nvPicPr>
                   <pic:blipFill>
-                    <a:blip r:embed="rId12">
+                    <a:blip r:embed="rId23">
                       <a:extLst>
                         <a:ext uri="{28A0092B-C50C-407E-A947-70E740481C1C}">
                           <a14:useLocalDpi xmlns:a14="http://schemas.microsoft.com/office/drawing/2010/main" val="0"/>
@@ -6797,7 +8046,7 @@
       <w:pPr>
         <w:pStyle w:val="Heading3"/>
       </w:pPr>
-      <w:bookmarkStart w:id="29" w:name="_Toc13523819"/>
+      <w:bookmarkStart w:id="30" w:name="_Toc13523819"/>
     </w:p>
     <w:p>
       <w:pPr>
@@ -6845,11 +8094,9 @@
       <w:r>
         <w:t>Módulo Bluetooth HC-05</w:t>
       </w:r>
-      <w:bookmarkEnd w:id="29"/>
-    </w:p>
-    <w:p>
-      <w:bookmarkStart w:id="30" w:name="_GoBack"/>
       <w:bookmarkEnd w:id="30"/>
+    </w:p>
+    <w:p>
       <w:r>
         <w:rPr>
           <w:noProof/>
@@ -6880,7 +8127,7 @@
                     </pic:cNvPicPr>
                   </pic:nvPicPr>
                   <pic:blipFill>
-                    <a:blip r:embed="rId13">
+                    <a:blip r:embed="rId24">
                       <a:extLst>
                         <a:ext uri="{28A0092B-C50C-407E-A947-70E740481C1C}">
                           <a14:useLocalDpi xmlns:a14="http://schemas.microsoft.com/office/drawing/2010/main" val="0"/>
@@ -7002,13 +8249,13 @@
       <w:pPr>
         <w:pStyle w:val="Heading3"/>
         <w:rPr>
-          <w:lang w:val="en-US"/>
+          <w:lang w:val="es-AR"/>
         </w:rPr>
       </w:pPr>
       <w:bookmarkStart w:id="37" w:name="_Toc13523826"/>
       <w:r>
         <w:rPr>
-          <w:lang w:val="en-US"/>
+          <w:lang w:val="es-AR"/>
         </w:rPr>
         <w:t>Micro Servo Motor SG90</w:t>
       </w:r>
@@ -7019,12 +8266,12 @@
       <w:pPr>
         <w:pStyle w:val="Heading3"/>
         <w:rPr>
-          <w:lang w:val="en-US"/>
-        </w:rPr>
-      </w:pPr>
-      <w:r>
-        <w:rPr>
-          <w:lang w:val="en-US"/>
+          <w:lang w:val="es-AR"/>
+        </w:rPr>
+      </w:pPr>
+      <w:r>
+        <w:rPr>
+          <w:lang w:val="es-AR"/>
         </w:rPr>
         <w:t>LED</w:t>
       </w:r>
@@ -7039,12 +8286,12 @@
           <w:b/>
           <w:bCs/>
           <w:color w:val="4F81BD" w:themeColor="accent1"/>
-          <w:lang w:val="en-US"/>
-        </w:rPr>
-      </w:pPr>
-      <w:r>
-        <w:rPr>
-          <w:lang w:val="en-US"/>
+          <w:lang w:val="es-AR"/>
+        </w:rPr>
+      </w:pPr>
+      <w:r>
+        <w:rPr>
+          <w:lang w:val="es-AR"/>
         </w:rPr>
         <w:br w:type="page"/>
       </w:r>
@@ -7103,6 +8350,9 @@
     <w:p/>
     <w:p>
       <w:r>
+        <w:rPr>
+          <w:noProof/>
+        </w:rPr>
         <w:drawing>
           <wp:inline distT="0" distB="0" distL="0" distR="0" wp14:anchorId="414FCC8F" wp14:editId="732405C6">
             <wp:extent cx="5169166" cy="4991357"/>
@@ -7119,7 +8369,7 @@
                     <pic:cNvPicPr/>
                   </pic:nvPicPr>
                   <pic:blipFill>
-                    <a:blip r:embed="rId14"/>
+                    <a:blip r:embed="rId25"/>
                     <a:stretch>
                       <a:fillRect/>
                     </a:stretch>
@@ -7162,7 +8412,7 @@
                     <pic:cNvPicPr/>
                   </pic:nvPicPr>
                   <pic:blipFill>
-                    <a:blip r:embed="rId15">
+                    <a:blip r:embed="rId26">
                       <a:extLst>
                         <a:ext uri="{28A0092B-C50C-407E-A947-70E740481C1C}">
                           <a14:useLocalDpi xmlns:a14="http://schemas.microsoft.com/office/drawing/2010/main" val="0"/>
@@ -7201,7 +8451,7 @@
       <w:bookmarkEnd w:id="44"/>
     </w:p>
     <w:sectPr>
-      <w:headerReference w:type="default" r:id="rId16"/>
+      <w:headerReference w:type="default" r:id="rId27"/>
       <w:pgSz w:w="11906" w:h="16838"/>
       <w:pgMar w:top="1417" w:right="1701" w:bottom="1417" w:left="1701" w:header="708" w:footer="708" w:gutter="0"/>
       <w:cols w:space="708"/>
@@ -7626,6 +8876,95 @@
     </w:lvl>
   </w:abstractNum>
   <w:abstractNum w:abstractNumId="3" w15:restartNumberingAfterBreak="0">
+    <w:nsid w:val="43FF4F78"/>
+    <w:multiLevelType w:val="hybridMultilevel"/>
+    <w:tmpl w:val="F5881D06"/>
+    <w:lvl w:ilvl="0" w:tplc="2C0A000F">
+      <w:start w:val="1"/>
+      <w:numFmt w:val="decimal"/>
+      <w:lvlText w:val="%1."/>
+      <w:lvlJc w:val="left"/>
+      <w:pPr>
+        <w:ind w:left="720" w:hanging="360"/>
+      </w:pPr>
+      <w:rPr>
+        <w:rFonts w:hint="default"/>
+      </w:rPr>
+    </w:lvl>
+    <w:lvl w:ilvl="1" w:tplc="2C0A0019" w:tentative="1">
+      <w:start w:val="1"/>
+      <w:numFmt w:val="lowerLetter"/>
+      <w:lvlText w:val="%2."/>
+      <w:lvlJc w:val="left"/>
+      <w:pPr>
+        <w:ind w:left="1440" w:hanging="360"/>
+      </w:pPr>
+    </w:lvl>
+    <w:lvl w:ilvl="2" w:tplc="2C0A001B" w:tentative="1">
+      <w:start w:val="1"/>
+      <w:numFmt w:val="lowerRoman"/>
+      <w:lvlText w:val="%3."/>
+      <w:lvlJc w:val="right"/>
+      <w:pPr>
+        <w:ind w:left="2160" w:hanging="180"/>
+      </w:pPr>
+    </w:lvl>
+    <w:lvl w:ilvl="3" w:tplc="2C0A000F" w:tentative="1">
+      <w:start w:val="1"/>
+      <w:numFmt w:val="decimal"/>
+      <w:lvlText w:val="%4."/>
+      <w:lvlJc w:val="left"/>
+      <w:pPr>
+        <w:ind w:left="2880" w:hanging="360"/>
+      </w:pPr>
+    </w:lvl>
+    <w:lvl w:ilvl="4" w:tplc="2C0A0019" w:tentative="1">
+      <w:start w:val="1"/>
+      <w:numFmt w:val="lowerLetter"/>
+      <w:lvlText w:val="%5."/>
+      <w:lvlJc w:val="left"/>
+      <w:pPr>
+        <w:ind w:left="3600" w:hanging="360"/>
+      </w:pPr>
+    </w:lvl>
+    <w:lvl w:ilvl="5" w:tplc="2C0A001B" w:tentative="1">
+      <w:start w:val="1"/>
+      <w:numFmt w:val="lowerRoman"/>
+      <w:lvlText w:val="%6."/>
+      <w:lvlJc w:val="right"/>
+      <w:pPr>
+        <w:ind w:left="4320" w:hanging="180"/>
+      </w:pPr>
+    </w:lvl>
+    <w:lvl w:ilvl="6" w:tplc="2C0A000F" w:tentative="1">
+      <w:start w:val="1"/>
+      <w:numFmt w:val="decimal"/>
+      <w:lvlText w:val="%7."/>
+      <w:lvlJc w:val="left"/>
+      <w:pPr>
+        <w:ind w:left="5040" w:hanging="360"/>
+      </w:pPr>
+    </w:lvl>
+    <w:lvl w:ilvl="7" w:tplc="2C0A0019" w:tentative="1">
+      <w:start w:val="1"/>
+      <w:numFmt w:val="lowerLetter"/>
+      <w:lvlText w:val="%8."/>
+      <w:lvlJc w:val="left"/>
+      <w:pPr>
+        <w:ind w:left="5760" w:hanging="360"/>
+      </w:pPr>
+    </w:lvl>
+    <w:lvl w:ilvl="8" w:tplc="2C0A001B" w:tentative="1">
+      <w:start w:val="1"/>
+      <w:numFmt w:val="lowerRoman"/>
+      <w:lvlText w:val="%9."/>
+      <w:lvlJc w:val="right"/>
+      <w:pPr>
+        <w:ind w:left="6480" w:hanging="180"/>
+      </w:pPr>
+    </w:lvl>
+  </w:abstractNum>
+  <w:abstractNum w:abstractNumId="4" w15:restartNumberingAfterBreak="0">
     <w:nsid w:val="487151C7"/>
     <w:multiLevelType w:val="hybridMultilevel"/>
     <w:tmpl w:val="30966228"/>
@@ -7738,7 +9077,205 @@
       </w:rPr>
     </w:lvl>
   </w:abstractNum>
-  <w:abstractNum w:abstractNumId="4" w15:restartNumberingAfterBreak="0">
+  <w:abstractNum w:abstractNumId="5" w15:restartNumberingAfterBreak="0">
+    <w:nsid w:val="58B900C3"/>
+    <w:multiLevelType w:val="hybridMultilevel"/>
+    <w:tmpl w:val="0B1CA952"/>
+    <w:lvl w:ilvl="0" w:tplc="8BD28A16">
+      <w:numFmt w:val="bullet"/>
+      <w:lvlText w:val="-"/>
+      <w:lvlJc w:val="left"/>
+      <w:pPr>
+        <w:ind w:left="720" w:hanging="360"/>
+      </w:pPr>
+      <w:rPr>
+        <w:rFonts w:ascii="Arial" w:eastAsia="Arial" w:hAnsi="Arial" w:cs="Arial" w:hint="default"/>
+      </w:rPr>
+    </w:lvl>
+    <w:lvl w:ilvl="1" w:tplc="2C0A0003">
+      <w:start w:val="1"/>
+      <w:numFmt w:val="bullet"/>
+      <w:lvlText w:val="o"/>
+      <w:lvlJc w:val="left"/>
+      <w:pPr>
+        <w:ind w:left="1440" w:hanging="360"/>
+      </w:pPr>
+      <w:rPr>
+        <w:rFonts w:ascii="Courier New" w:hAnsi="Courier New" w:cs="Courier New" w:hint="default"/>
+      </w:rPr>
+    </w:lvl>
+    <w:lvl w:ilvl="2" w:tplc="2C0A0005" w:tentative="1">
+      <w:start w:val="1"/>
+      <w:numFmt w:val="bullet"/>
+      <w:lvlText w:val=""/>
+      <w:lvlJc w:val="left"/>
+      <w:pPr>
+        <w:ind w:left="2160" w:hanging="360"/>
+      </w:pPr>
+      <w:rPr>
+        <w:rFonts w:ascii="Wingdings" w:hAnsi="Wingdings" w:hint="default"/>
+      </w:rPr>
+    </w:lvl>
+    <w:lvl w:ilvl="3" w:tplc="2C0A0001" w:tentative="1">
+      <w:start w:val="1"/>
+      <w:numFmt w:val="bullet"/>
+      <w:lvlText w:val=""/>
+      <w:lvlJc w:val="left"/>
+      <w:pPr>
+        <w:ind w:left="2880" w:hanging="360"/>
+      </w:pPr>
+      <w:rPr>
+        <w:rFonts w:ascii="Symbol" w:hAnsi="Symbol" w:hint="default"/>
+      </w:rPr>
+    </w:lvl>
+    <w:lvl w:ilvl="4" w:tplc="2C0A0003" w:tentative="1">
+      <w:start w:val="1"/>
+      <w:numFmt w:val="bullet"/>
+      <w:lvlText w:val="o"/>
+      <w:lvlJc w:val="left"/>
+      <w:pPr>
+        <w:ind w:left="3600" w:hanging="360"/>
+      </w:pPr>
+      <w:rPr>
+        <w:rFonts w:ascii="Courier New" w:hAnsi="Courier New" w:cs="Courier New" w:hint="default"/>
+      </w:rPr>
+    </w:lvl>
+    <w:lvl w:ilvl="5" w:tplc="2C0A0005" w:tentative="1">
+      <w:start w:val="1"/>
+      <w:numFmt w:val="bullet"/>
+      <w:lvlText w:val=""/>
+      <w:lvlJc w:val="left"/>
+      <w:pPr>
+        <w:ind w:left="4320" w:hanging="360"/>
+      </w:pPr>
+      <w:rPr>
+        <w:rFonts w:ascii="Wingdings" w:hAnsi="Wingdings" w:hint="default"/>
+      </w:rPr>
+    </w:lvl>
+    <w:lvl w:ilvl="6" w:tplc="2C0A0001" w:tentative="1">
+      <w:start w:val="1"/>
+      <w:numFmt w:val="bullet"/>
+      <w:lvlText w:val=""/>
+      <w:lvlJc w:val="left"/>
+      <w:pPr>
+        <w:ind w:left="5040" w:hanging="360"/>
+      </w:pPr>
+      <w:rPr>
+        <w:rFonts w:ascii="Symbol" w:hAnsi="Symbol" w:hint="default"/>
+      </w:rPr>
+    </w:lvl>
+    <w:lvl w:ilvl="7" w:tplc="2C0A0003" w:tentative="1">
+      <w:start w:val="1"/>
+      <w:numFmt w:val="bullet"/>
+      <w:lvlText w:val="o"/>
+      <w:lvlJc w:val="left"/>
+      <w:pPr>
+        <w:ind w:left="5760" w:hanging="360"/>
+      </w:pPr>
+      <w:rPr>
+        <w:rFonts w:ascii="Courier New" w:hAnsi="Courier New" w:cs="Courier New" w:hint="default"/>
+      </w:rPr>
+    </w:lvl>
+    <w:lvl w:ilvl="8" w:tplc="2C0A0005" w:tentative="1">
+      <w:start w:val="1"/>
+      <w:numFmt w:val="bullet"/>
+      <w:lvlText w:val=""/>
+      <w:lvlJc w:val="left"/>
+      <w:pPr>
+        <w:ind w:left="6480" w:hanging="360"/>
+      </w:pPr>
+      <w:rPr>
+        <w:rFonts w:ascii="Wingdings" w:hAnsi="Wingdings" w:hint="default"/>
+      </w:rPr>
+    </w:lvl>
+  </w:abstractNum>
+  <w:abstractNum w:abstractNumId="6" w15:restartNumberingAfterBreak="0">
+    <w:nsid w:val="5C75374F"/>
+    <w:multiLevelType w:val="hybridMultilevel"/>
+    <w:tmpl w:val="0F1A9E18"/>
+    <w:lvl w:ilvl="0" w:tplc="2C0A000F">
+      <w:start w:val="1"/>
+      <w:numFmt w:val="decimal"/>
+      <w:lvlText w:val="%1."/>
+      <w:lvlJc w:val="left"/>
+      <w:pPr>
+        <w:ind w:left="720" w:hanging="360"/>
+      </w:pPr>
+    </w:lvl>
+    <w:lvl w:ilvl="1" w:tplc="2C0A0019" w:tentative="1">
+      <w:start w:val="1"/>
+      <w:numFmt w:val="lowerLetter"/>
+      <w:lvlText w:val="%2."/>
+      <w:lvlJc w:val="left"/>
+      <w:pPr>
+        <w:ind w:left="1440" w:hanging="360"/>
+      </w:pPr>
+    </w:lvl>
+    <w:lvl w:ilvl="2" w:tplc="2C0A001B" w:tentative="1">
+      <w:start w:val="1"/>
+      <w:numFmt w:val="lowerRoman"/>
+      <w:lvlText w:val="%3."/>
+      <w:lvlJc w:val="right"/>
+      <w:pPr>
+        <w:ind w:left="2160" w:hanging="180"/>
+      </w:pPr>
+    </w:lvl>
+    <w:lvl w:ilvl="3" w:tplc="2C0A000F" w:tentative="1">
+      <w:start w:val="1"/>
+      <w:numFmt w:val="decimal"/>
+      <w:lvlText w:val="%4."/>
+      <w:lvlJc w:val="left"/>
+      <w:pPr>
+        <w:ind w:left="2880" w:hanging="360"/>
+      </w:pPr>
+    </w:lvl>
+    <w:lvl w:ilvl="4" w:tplc="2C0A0019" w:tentative="1">
+      <w:start w:val="1"/>
+      <w:numFmt w:val="lowerLetter"/>
+      <w:lvlText w:val="%5."/>
+      <w:lvlJc w:val="left"/>
+      <w:pPr>
+        <w:ind w:left="3600" w:hanging="360"/>
+      </w:pPr>
+    </w:lvl>
+    <w:lvl w:ilvl="5" w:tplc="2C0A001B" w:tentative="1">
+      <w:start w:val="1"/>
+      <w:numFmt w:val="lowerRoman"/>
+      <w:lvlText w:val="%6."/>
+      <w:lvlJc w:val="right"/>
+      <w:pPr>
+        <w:ind w:left="4320" w:hanging="180"/>
+      </w:pPr>
+    </w:lvl>
+    <w:lvl w:ilvl="6" w:tplc="2C0A000F" w:tentative="1">
+      <w:start w:val="1"/>
+      <w:numFmt w:val="decimal"/>
+      <w:lvlText w:val="%7."/>
+      <w:lvlJc w:val="left"/>
+      <w:pPr>
+        <w:ind w:left="5040" w:hanging="360"/>
+      </w:pPr>
+    </w:lvl>
+    <w:lvl w:ilvl="7" w:tplc="2C0A0019" w:tentative="1">
+      <w:start w:val="1"/>
+      <w:numFmt w:val="lowerLetter"/>
+      <w:lvlText w:val="%8."/>
+      <w:lvlJc w:val="left"/>
+      <w:pPr>
+        <w:ind w:left="5760" w:hanging="360"/>
+      </w:pPr>
+    </w:lvl>
+    <w:lvl w:ilvl="8" w:tplc="2C0A001B" w:tentative="1">
+      <w:start w:val="1"/>
+      <w:numFmt w:val="lowerRoman"/>
+      <w:lvlText w:val="%9."/>
+      <w:lvlJc w:val="right"/>
+      <w:pPr>
+        <w:ind w:left="6480" w:hanging="180"/>
+      </w:pPr>
+    </w:lvl>
+  </w:abstractNum>
+  <w:abstractNum w:abstractNumId="7" w15:restartNumberingAfterBreak="0">
     <w:nsid w:val="67004766"/>
     <w:multiLevelType w:val="multilevel"/>
     <w:tmpl w:val="52A01A20"/>
@@ -7852,7 +9389,7 @@
       </w:rPr>
     </w:lvl>
   </w:abstractNum>
-  <w:abstractNum w:abstractNumId="5" w15:restartNumberingAfterBreak="0">
+  <w:abstractNum w:abstractNumId="8" w15:restartNumberingAfterBreak="0">
     <w:nsid w:val="6BBB33AD"/>
     <w:multiLevelType w:val="multilevel"/>
     <w:tmpl w:val="7F7073EC"/>
@@ -7965,7 +9502,120 @@
       </w:rPr>
     </w:lvl>
   </w:abstractNum>
-  <w:abstractNum w:abstractNumId="6" w15:restartNumberingAfterBreak="0">
+  <w:abstractNum w:abstractNumId="9" w15:restartNumberingAfterBreak="0">
+    <w:nsid w:val="6C4B4DE8"/>
+    <w:multiLevelType w:val="hybridMultilevel"/>
+    <w:tmpl w:val="0764C1B0"/>
+    <w:lvl w:ilvl="0" w:tplc="2C0A0001">
+      <w:start w:val="1"/>
+      <w:numFmt w:val="bullet"/>
+      <w:lvlText w:val=""/>
+      <w:lvlJc w:val="left"/>
+      <w:pPr>
+        <w:ind w:left="720" w:hanging="360"/>
+      </w:pPr>
+      <w:rPr>
+        <w:rFonts w:ascii="Symbol" w:hAnsi="Symbol" w:hint="default"/>
+      </w:rPr>
+    </w:lvl>
+    <w:lvl w:ilvl="1" w:tplc="2C0A0003" w:tentative="1">
+      <w:start w:val="1"/>
+      <w:numFmt w:val="bullet"/>
+      <w:lvlText w:val="o"/>
+      <w:lvlJc w:val="left"/>
+      <w:pPr>
+        <w:ind w:left="1440" w:hanging="360"/>
+      </w:pPr>
+      <w:rPr>
+        <w:rFonts w:ascii="Courier New" w:hAnsi="Courier New" w:cs="Courier New" w:hint="default"/>
+      </w:rPr>
+    </w:lvl>
+    <w:lvl w:ilvl="2" w:tplc="2C0A0005" w:tentative="1">
+      <w:start w:val="1"/>
+      <w:numFmt w:val="bullet"/>
+      <w:lvlText w:val=""/>
+      <w:lvlJc w:val="left"/>
+      <w:pPr>
+        <w:ind w:left="2160" w:hanging="360"/>
+      </w:pPr>
+      <w:rPr>
+        <w:rFonts w:ascii="Wingdings" w:hAnsi="Wingdings" w:hint="default"/>
+      </w:rPr>
+    </w:lvl>
+    <w:lvl w:ilvl="3" w:tplc="2C0A0001" w:tentative="1">
+      <w:start w:val="1"/>
+      <w:numFmt w:val="bullet"/>
+      <w:lvlText w:val=""/>
+      <w:lvlJc w:val="left"/>
+      <w:pPr>
+        <w:ind w:left="2880" w:hanging="360"/>
+      </w:pPr>
+      <w:rPr>
+        <w:rFonts w:ascii="Symbol" w:hAnsi="Symbol" w:hint="default"/>
+      </w:rPr>
+    </w:lvl>
+    <w:lvl w:ilvl="4" w:tplc="2C0A0003" w:tentative="1">
+      <w:start w:val="1"/>
+      <w:numFmt w:val="bullet"/>
+      <w:lvlText w:val="o"/>
+      <w:lvlJc w:val="left"/>
+      <w:pPr>
+        <w:ind w:left="3600" w:hanging="360"/>
+      </w:pPr>
+      <w:rPr>
+        <w:rFonts w:ascii="Courier New" w:hAnsi="Courier New" w:cs="Courier New" w:hint="default"/>
+      </w:rPr>
+    </w:lvl>
+    <w:lvl w:ilvl="5" w:tplc="2C0A0005" w:tentative="1">
+      <w:start w:val="1"/>
+      <w:numFmt w:val="bullet"/>
+      <w:lvlText w:val=""/>
+      <w:lvlJc w:val="left"/>
+      <w:pPr>
+        <w:ind w:left="4320" w:hanging="360"/>
+      </w:pPr>
+      <w:rPr>
+        <w:rFonts w:ascii="Wingdings" w:hAnsi="Wingdings" w:hint="default"/>
+      </w:rPr>
+    </w:lvl>
+    <w:lvl w:ilvl="6" w:tplc="2C0A0001" w:tentative="1">
+      <w:start w:val="1"/>
+      <w:numFmt w:val="bullet"/>
+      <w:lvlText w:val=""/>
+      <w:lvlJc w:val="left"/>
+      <w:pPr>
+        <w:ind w:left="5040" w:hanging="360"/>
+      </w:pPr>
+      <w:rPr>
+        <w:rFonts w:ascii="Symbol" w:hAnsi="Symbol" w:hint="default"/>
+      </w:rPr>
+    </w:lvl>
+    <w:lvl w:ilvl="7" w:tplc="2C0A0003" w:tentative="1">
+      <w:start w:val="1"/>
+      <w:numFmt w:val="bullet"/>
+      <w:lvlText w:val="o"/>
+      <w:lvlJc w:val="left"/>
+      <w:pPr>
+        <w:ind w:left="5760" w:hanging="360"/>
+      </w:pPr>
+      <w:rPr>
+        <w:rFonts w:ascii="Courier New" w:hAnsi="Courier New" w:cs="Courier New" w:hint="default"/>
+      </w:rPr>
+    </w:lvl>
+    <w:lvl w:ilvl="8" w:tplc="2C0A0005" w:tentative="1">
+      <w:start w:val="1"/>
+      <w:numFmt w:val="bullet"/>
+      <w:lvlText w:val=""/>
+      <w:lvlJc w:val="left"/>
+      <w:pPr>
+        <w:ind w:left="6480" w:hanging="360"/>
+      </w:pPr>
+      <w:rPr>
+        <w:rFonts w:ascii="Wingdings" w:hAnsi="Wingdings" w:hint="default"/>
+      </w:rPr>
+    </w:lvl>
+  </w:abstractNum>
+  <w:abstractNum w:abstractNumId="10" w15:restartNumberingAfterBreak="0">
     <w:nsid w:val="6D5405EA"/>
     <w:multiLevelType w:val="multilevel"/>
     <w:tmpl w:val="52A01A20"/>
@@ -8079,7 +9729,7 @@
       </w:rPr>
     </w:lvl>
   </w:abstractNum>
-  <w:abstractNum w:abstractNumId="7" w15:restartNumberingAfterBreak="0">
+  <w:abstractNum w:abstractNumId="11" w15:restartNumberingAfterBreak="0">
     <w:nsid w:val="756571D4"/>
     <w:multiLevelType w:val="multilevel"/>
     <w:tmpl w:val="52A01A20"/>
@@ -8193,7 +9843,7 @@
       </w:rPr>
     </w:lvl>
   </w:abstractNum>
-  <w:abstractNum w:abstractNumId="8" w15:restartNumberingAfterBreak="0">
+  <w:abstractNum w:abstractNumId="12" w15:restartNumberingAfterBreak="0">
     <w:nsid w:val="7B4F59C6"/>
     <w:multiLevelType w:val="multilevel"/>
     <w:tmpl w:val="52A01A20"/>
@@ -8308,7 +9958,7 @@
     </w:lvl>
   </w:abstractNum>
   <w:num w:numId="1">
-    <w:abstractNumId w:val="5"/>
+    <w:abstractNumId w:val="8"/>
   </w:num>
   <w:num w:numId="2">
     <w:abstractNumId w:val="2"/>
@@ -8320,19 +9970,31 @@
     <w:abstractNumId w:val="1"/>
   </w:num>
   <w:num w:numId="5">
-    <w:abstractNumId w:val="3"/>
+    <w:abstractNumId w:val="4"/>
   </w:num>
   <w:num w:numId="6">
+    <w:abstractNumId w:val="11"/>
+  </w:num>
+  <w:num w:numId="7">
     <w:abstractNumId w:val="7"/>
   </w:num>
-  <w:num w:numId="7">
-    <w:abstractNumId w:val="4"/>
+  <w:num w:numId="8">
+    <w:abstractNumId w:val="10"/>
   </w:num>
-  <w:num w:numId="8">
+  <w:num w:numId="9">
+    <w:abstractNumId w:val="12"/>
+  </w:num>
+  <w:num w:numId="10">
+    <w:abstractNumId w:val="5"/>
+  </w:num>
+  <w:num w:numId="11">
+    <w:abstractNumId w:val="9"/>
+  </w:num>
+  <w:num w:numId="12">
     <w:abstractNumId w:val="6"/>
   </w:num>
-  <w:num w:numId="9">
-    <w:abstractNumId w:val="8"/>
+  <w:num w:numId="13">
+    <w:abstractNumId w:val="3"/>
   </w:num>
 </w:numbering>
 </file>
@@ -8509,7 +10171,7 @@
     <w:lsdException w:name="Table Web 2" w:semiHidden="1" w:unhideWhenUsed="1"/>
     <w:lsdException w:name="Table Web 3" w:semiHidden="1" w:unhideWhenUsed="1"/>
     <w:lsdException w:name="Balloon Text" w:semiHidden="1" w:unhideWhenUsed="1"/>
-    <w:lsdException w:name="Table Grid" w:semiHidden="1" w:uiPriority="39" w:unhideWhenUsed="1"/>
+    <w:lsdException w:name="Table Grid" w:uiPriority="39"/>
     <w:lsdException w:name="Table Theme" w:semiHidden="1" w:unhideWhenUsed="1"/>
     <w:lsdException w:name="Placeholder Text" w:semiHidden="1"/>
     <w:lsdException w:name="No Spacing" w:uiPriority="1" w:qFormat="1"/>
@@ -9398,7 +11060,7 @@
 </file>
 
 <file path=customXml/itemProps1.xml><?xml version="1.0" encoding="utf-8"?>
-<ds:datastoreItem xmlns:ds="http://schemas.openxmlformats.org/officeDocument/2006/customXml" ds:itemID="{C686B23B-2A44-4A92-906F-CD4BC147D777}">
+<ds:datastoreItem xmlns:ds="http://schemas.openxmlformats.org/officeDocument/2006/customXml" ds:itemID="{8FECFB1C-4BDF-48E9-8E7C-483CCA8128BF}">
   <ds:schemaRefs>
     <ds:schemaRef ds:uri="http://schemas.openxmlformats.org/officeDocument/2006/bibliography"/>
   </ds:schemaRefs>

</xml_diff>